<commit_message>
Opdateret doc og små fel
</commit_message>
<xml_diff>
--- a/docs/Projektopgave del 4.docx
+++ b/docs/Projektopgave del 4.docx
@@ -18,18 +18,7 @@
           <w:sz w:val="32"/>
           <w:szCs w:val="32"/>
         </w:rPr>
-        <w:t>Projektop</w:t>
-      </w:r>
-      <w:bookmarkStart w:id="0" w:name="_GoBack"/>
-      <w:bookmarkEnd w:id="0"/>
-      <w:r>
-        <w:rPr>
-          <w:rFonts w:asciiTheme="majorHAnsi" w:eastAsiaTheme="majorEastAsia" w:hAnsiTheme="majorHAnsi" w:cstheme="majorBidi"/>
-          <w:color w:val="2F5496" w:themeColor="accent1" w:themeShade="BF"/>
-          <w:sz w:val="32"/>
-          <w:szCs w:val="32"/>
-        </w:rPr>
-        <w:t xml:space="preserve">gave </w:t>
+        <w:t xml:space="preserve">Projektopgave </w:t>
       </w:r>
       <w:r>
         <w:rPr>
@@ -132,121 +121,633 @@
       </w:pPr>
     </w:p>
     <w:p>
-      <w:r>
-        <w:t xml:space="preserve">Til del </w:t>
-      </w:r>
-      <w:r>
-        <w:t>4</w:t>
-      </w:r>
-      <w:r>
-        <w:t xml:space="preserve"> af projektopgaven har jeg </w:t>
-      </w:r>
-      <w:r>
-        <w:t>arbejdet med</w:t>
+      <w:pPr>
+        <w:spacing w:after="0"/>
+      </w:pPr>
+      <w:r>
+        <w:t xml:space="preserve">I del-4 af projektopgaven har jeg haft fokus på at få arbejdet med </w:t>
+      </w:r>
+      <w:proofErr w:type="spellStart"/>
+      <w:r>
+        <w:t>javascript</w:t>
+      </w:r>
+      <w:proofErr w:type="spellEnd"/>
+      <w:r>
+        <w:t xml:space="preserve"> og </w:t>
+      </w:r>
+      <w:proofErr w:type="spellStart"/>
+      <w:r>
+        <w:t>jQuery</w:t>
+      </w:r>
+      <w:proofErr w:type="spellEnd"/>
+      <w:r>
+        <w:t>.</w:t>
       </w:r>
       <w:r>
         <w:t xml:space="preserve"> </w:t>
       </w:r>
-      <w:r>
-        <w:t>følgende</w:t>
-      </w:r>
-    </w:p>
-    <w:p>
-      <w:pPr>
-        <w:pStyle w:val="ListParagraph"/>
-        <w:numPr>
-          <w:ilvl w:val="0"/>
-          <w:numId w:val="3"/>
-        </w:numPr>
-      </w:pPr>
+    </w:p>
+    <w:p>
+      <w:pPr>
+        <w:spacing w:after="0"/>
+      </w:pPr>
+      <w:r>
+        <w:t>Der er pla</w:t>
+      </w:r>
+      <w:r>
+        <w:t xml:space="preserve">ceret et ur på siden, som er et </w:t>
+      </w:r>
       <w:proofErr w:type="spellStart"/>
       <w:r>
-        <w:t>JQuery</w:t>
+        <w:t>svg</w:t>
       </w:r>
       <w:proofErr w:type="spellEnd"/>
-    </w:p>
-    <w:p>
-      <w:pPr>
-        <w:pStyle w:val="ListParagraph"/>
-        <w:numPr>
-          <w:ilvl w:val="0"/>
-          <w:numId w:val="3"/>
-        </w:numPr>
-      </w:pPr>
-      <w:r>
-        <w:t>HTML</w:t>
-      </w:r>
-    </w:p>
-    <w:p>
-      <w:pPr>
-        <w:pStyle w:val="ListParagraph"/>
-        <w:numPr>
-          <w:ilvl w:val="0"/>
-          <w:numId w:val="3"/>
-        </w:numPr>
-      </w:pPr>
+      <w:r>
+        <w:t xml:space="preserve"> image og styres ved hjælp af </w:t>
+      </w:r>
       <w:proofErr w:type="spellStart"/>
       <w:r>
-        <w:t>Javascript</w:t>
+        <w:t>javascript</w:t>
       </w:r>
       <w:proofErr w:type="spellEnd"/>
-    </w:p>
-    <w:p>
-      <w:pPr>
-        <w:pStyle w:val="ListParagraph"/>
-        <w:numPr>
-          <w:ilvl w:val="0"/>
-          <w:numId w:val="3"/>
-        </w:numPr>
-      </w:pPr>
+      <w:r>
+        <w:t xml:space="preserve">. Derudover er det nu muligt at hente en 5-døgns vejrudsigt, ved indtastning af en by. </w:t>
+      </w:r>
       <w:proofErr w:type="spellStart"/>
       <w:r>
+        <w:t>API’et</w:t>
+      </w:r>
+      <w:proofErr w:type="spellEnd"/>
+      <w:r>
+        <w:t xml:space="preserve"> som benyttes til at hente vejrdata, er </w:t>
+      </w:r>
+      <w:proofErr w:type="spellStart"/>
+      <w:r>
+        <w:t>OpenWeatherMap</w:t>
+      </w:r>
+      <w:proofErr w:type="spellEnd"/>
+      <w:r>
+        <w:t>.</w:t>
+      </w:r>
+    </w:p>
+    <w:p>
+      <w:pPr>
+        <w:spacing w:after="0"/>
+      </w:pPr>
+    </w:p>
+    <w:p/>
+    <w:p>
+      <w:pPr>
+        <w:pStyle w:val="Heading2"/>
+      </w:pPr>
+      <w:r>
+        <w:t>Ur</w:t>
+      </w:r>
+    </w:p>
+    <w:p>
+      <w:r>
+        <w:t xml:space="preserve">Hver af de 3 ur visere styres ved hjælp af </w:t>
+      </w:r>
+      <w:proofErr w:type="spellStart"/>
+      <w:r>
+        <w:t>javascript</w:t>
+      </w:r>
+      <w:proofErr w:type="spellEnd"/>
+      <w:r>
+        <w:t xml:space="preserve">. Dette er opnået ved at benytte et </w:t>
+      </w:r>
+      <w:proofErr w:type="spellStart"/>
+      <w:r>
         <w:t>svg</w:t>
       </w:r>
       <w:proofErr w:type="spellEnd"/>
+      <w:r>
+        <w:t xml:space="preserve"> image. </w:t>
+      </w:r>
+      <w:r>
+        <w:t xml:space="preserve">Uret opdateres hvert sekund, ved at benytte </w:t>
+      </w:r>
+      <w:proofErr w:type="spellStart"/>
+      <w:r>
+        <w:t>setInterval</w:t>
+      </w:r>
+      <w:proofErr w:type="spellEnd"/>
+      <w:r>
+        <w:t xml:space="preserve">. Når tiden for intervallet udløber, trigges en </w:t>
+      </w:r>
+      <w:proofErr w:type="spellStart"/>
+      <w:r>
+        <w:t>function</w:t>
+      </w:r>
+      <w:proofErr w:type="spellEnd"/>
+      <w:r>
+        <w:t>, som beregner hver af de 3 viseres</w:t>
+      </w:r>
+      <w:r>
+        <w:t xml:space="preserve"> position på skiven.</w:t>
+      </w:r>
+    </w:p>
+    <w:p>
+      <w:r>
+        <w:t xml:space="preserve">For at opnå en glidende overgang når viserne bevæger sig, er der lavet en css transition der benytter </w:t>
+      </w:r>
+      <w:proofErr w:type="spellStart"/>
+      <w:r>
+        <w:t>ease</w:t>
+      </w:r>
+      <w:proofErr w:type="spellEnd"/>
+      <w:r>
+        <w:t>-in-out. Teknologien bag at l</w:t>
+      </w:r>
+      <w:r>
+        <w:t>a</w:t>
+      </w:r>
+      <w:r>
+        <w:t xml:space="preserve">ve en sådan kurve hedder en </w:t>
+      </w:r>
+      <w:proofErr w:type="spellStart"/>
+      <w:r>
+        <w:t>beizer</w:t>
+      </w:r>
+      <w:proofErr w:type="spellEnd"/>
+      <w:r>
+        <w:t xml:space="preserve"> </w:t>
+      </w:r>
+      <w:proofErr w:type="spellStart"/>
+      <w:r>
+        <w:t>curve</w:t>
+      </w:r>
+      <w:proofErr w:type="spellEnd"/>
+      <w:r>
+        <w:t xml:space="preserve">. Der findes forskellige </w:t>
+      </w:r>
+      <w:proofErr w:type="spellStart"/>
+      <w:r>
+        <w:t>librarys</w:t>
+      </w:r>
+      <w:proofErr w:type="spellEnd"/>
+      <w:r>
+        <w:t xml:space="preserve"> til at opnå denne effekt, men </w:t>
+      </w:r>
+      <w:r>
+        <w:t xml:space="preserve">dette </w:t>
+      </w:r>
+      <w:r>
+        <w:t>er nu indbygget i CSS3.</w:t>
+      </w:r>
+    </w:p>
+    <w:p>
+      <w:pPr>
+        <w:keepNext/>
+        <w:jc w:val="center"/>
+      </w:pPr>
+      <w:r>
+        <w:drawing>
+          <wp:inline distT="0" distB="0" distL="0" distR="0" wp14:anchorId="60CFD764" wp14:editId="3F0D8210">
+            <wp:extent cx="3600000" cy="2286337"/>
+            <wp:effectExtent l="0" t="0" r="635" b="0"/>
+            <wp:docPr id="1" name="Picture 1"/>
+            <wp:cNvGraphicFramePr>
+              <a:graphicFrameLocks xmlns:a="http://schemas.openxmlformats.org/drawingml/2006/main" noChangeAspect="1"/>
+            </wp:cNvGraphicFramePr>
+            <a:graphic xmlns:a="http://schemas.openxmlformats.org/drawingml/2006/main">
+              <a:graphicData uri="http://schemas.openxmlformats.org/drawingml/2006/picture">
+                <pic:pic xmlns:pic="http://schemas.openxmlformats.org/drawingml/2006/picture">
+                  <pic:nvPicPr>
+                    <pic:cNvPr id="1" name=""/>
+                    <pic:cNvPicPr/>
+                  </pic:nvPicPr>
+                  <pic:blipFill rotWithShape="1">
+                    <a:blip r:embed="rId10"/>
+                    <a:srcRect l="-1" r="4721"/>
+                    <a:stretch/>
+                  </pic:blipFill>
+                  <pic:spPr bwMode="auto">
+                    <a:xfrm>
+                      <a:off x="0" y="0"/>
+                      <a:ext cx="3600000" cy="2286337"/>
+                    </a:xfrm>
+                    <a:prstGeom prst="rect">
+                      <a:avLst/>
+                    </a:prstGeom>
+                    <a:ln>
+                      <a:noFill/>
+                    </a:ln>
+                    <a:extLst>
+                      <a:ext uri="{53640926-AAD7-44D8-BBD7-CCE9431645EC}">
+                        <a14:shadowObscured xmlns:a14="http://schemas.microsoft.com/office/drawing/2010/main"/>
+                      </a:ext>
+                    </a:extLst>
+                  </pic:spPr>
+                </pic:pic>
+              </a:graphicData>
+            </a:graphic>
+          </wp:inline>
+        </w:drawing>
+      </w:r>
+    </w:p>
+    <w:p>
+      <w:pPr>
+        <w:pStyle w:val="Caption"/>
+        <w:jc w:val="center"/>
+      </w:pPr>
+      <w:r>
+        <w:t xml:space="preserve">Figur </w:t>
+      </w:r>
+      <w:fldSimple w:instr=" SEQ Figur \* ARABIC ">
+        <w:r>
+          <w:rPr>
+            <w:noProof/>
+          </w:rPr>
+          <w:t>1</w:t>
+        </w:r>
+      </w:fldSimple>
+      <w:r>
+        <w:t xml:space="preserve"> - Ur placeret på varsling siden</w:t>
+      </w:r>
     </w:p>
     <w:p/>
     <w:p>
-      <w:r>
-        <w:t>I l</w:t>
-      </w:r>
-      <w:r>
-        <w:t>øsning</w:t>
-      </w:r>
-      <w:r>
-        <w:t>en</w:t>
-      </w:r>
+      <w:pPr>
+        <w:rPr>
+          <w:rFonts w:asciiTheme="majorHAnsi" w:eastAsiaTheme="majorEastAsia" w:hAnsiTheme="majorHAnsi" w:cstheme="majorBidi"/>
+          <w:color w:val="2F5496" w:themeColor="accent1" w:themeShade="BF"/>
+          <w:sz w:val="26"/>
+          <w:szCs w:val="26"/>
+        </w:rPr>
+      </w:pPr>
+      <w:bookmarkStart w:id="0" w:name="_GoBack"/>
+      <w:bookmarkEnd w:id="0"/>
+      <w:r>
+        <w:br w:type="page"/>
+      </w:r>
+    </w:p>
+    <w:p>
+      <w:pPr>
+        <w:pStyle w:val="Heading2"/>
+      </w:pPr>
+      <w:r>
+        <w:lastRenderedPageBreak/>
+        <w:t>Søg efter by</w:t>
+      </w:r>
+    </w:p>
+    <w:p>
+      <w:r>
+        <w:t xml:space="preserve">Ved at indtaste en by og klikke på Hent, startes et kald til </w:t>
+      </w:r>
+      <w:proofErr w:type="spellStart"/>
+      <w:r>
+        <w:t>OpenWeatherMap</w:t>
+      </w:r>
+      <w:proofErr w:type="spellEnd"/>
       <w:r>
         <w:t xml:space="preserve"> </w:t>
       </w:r>
-      <w:r>
-        <w:t xml:space="preserve">for </w:t>
-      </w:r>
-      <w:r>
-        <w:t xml:space="preserve">del </w:t>
-      </w:r>
-      <w:r>
-        <w:t>4</w:t>
-      </w:r>
-      <w:r>
-        <w:t xml:space="preserve"> af projektopgaven </w:t>
-      </w:r>
-      <w:r>
-        <w:t xml:space="preserve">har jeg </w:t>
+      <w:proofErr w:type="spellStart"/>
+      <w:r>
+        <w:t>API’et</w:t>
+      </w:r>
+      <w:proofErr w:type="spellEnd"/>
+      <w:r>
+        <w:t xml:space="preserve"> og en spinner vises på siden.</w:t>
+      </w:r>
+    </w:p>
+    <w:p>
+      <w:pPr>
+        <w:keepNext/>
+        <w:jc w:val="center"/>
+      </w:pPr>
+      <w:r>
+        <w:drawing>
+          <wp:inline distT="0" distB="0" distL="0" distR="0" wp14:anchorId="28ABBBFF" wp14:editId="60720249">
+            <wp:extent cx="4320000" cy="1613010"/>
+            <wp:effectExtent l="0" t="0" r="4445" b="6350"/>
+            <wp:docPr id="3" name="Picture 3"/>
+            <wp:cNvGraphicFramePr>
+              <a:graphicFrameLocks xmlns:a="http://schemas.openxmlformats.org/drawingml/2006/main" noChangeAspect="1"/>
+            </wp:cNvGraphicFramePr>
+            <a:graphic xmlns:a="http://schemas.openxmlformats.org/drawingml/2006/main">
+              <a:graphicData uri="http://schemas.openxmlformats.org/drawingml/2006/picture">
+                <pic:pic xmlns:pic="http://schemas.openxmlformats.org/drawingml/2006/picture">
+                  <pic:nvPicPr>
+                    <pic:cNvPr id="1" name=""/>
+                    <pic:cNvPicPr/>
+                  </pic:nvPicPr>
+                  <pic:blipFill>
+                    <a:blip r:embed="rId11"/>
+                    <a:stretch>
+                      <a:fillRect/>
+                    </a:stretch>
+                  </pic:blipFill>
+                  <pic:spPr>
+                    <a:xfrm>
+                      <a:off x="0" y="0"/>
+                      <a:ext cx="4320000" cy="1613010"/>
+                    </a:xfrm>
+                    <a:prstGeom prst="rect">
+                      <a:avLst/>
+                    </a:prstGeom>
+                  </pic:spPr>
+                </pic:pic>
+              </a:graphicData>
+            </a:graphic>
+          </wp:inline>
+        </w:drawing>
+      </w:r>
+    </w:p>
+    <w:p>
+      <w:pPr>
+        <w:pStyle w:val="Caption"/>
+        <w:jc w:val="center"/>
+      </w:pPr>
+      <w:r>
+        <w:t xml:space="preserve">Figur </w:t>
+      </w:r>
+      <w:fldSimple w:instr=" SEQ Figur \* ARABIC ">
+        <w:r>
+          <w:rPr>
+            <w:noProof/>
+          </w:rPr>
+          <w:t>2</w:t>
+        </w:r>
+      </w:fldSimple>
+      <w:r>
+        <w:t xml:space="preserve"> - Spinner ved hentning af 5-døgns vejrudsigt</w:t>
       </w:r>
     </w:p>
     <w:p/>
     <w:p>
-      <w:pPr>
-        <w:pStyle w:val="Heading2"/>
-      </w:pPr>
-      <w:r>
-        <w:t>Vejrportalen</w:t>
+      <w:r>
+        <w:t xml:space="preserve">Når der kommer et svar fra </w:t>
+      </w:r>
+      <w:proofErr w:type="spellStart"/>
+      <w:r>
+        <w:t>API’et</w:t>
+      </w:r>
+      <w:proofErr w:type="spellEnd"/>
+      <w:r>
+        <w:t xml:space="preserve"> vises vejr data. </w:t>
+      </w:r>
+      <w:r>
+        <w:t xml:space="preserve">Jeg har ændret visningen af vejr data, så det ikke benytter </w:t>
+      </w:r>
+      <w:proofErr w:type="spellStart"/>
+      <w:r>
+        <w:t>cards</w:t>
+      </w:r>
+      <w:proofErr w:type="spellEnd"/>
+      <w:r>
+        <w:t xml:space="preserve">, men er opbygget ved hjælp af </w:t>
+      </w:r>
+      <w:proofErr w:type="spellStart"/>
+      <w:r>
+        <w:t>flexbox</w:t>
+      </w:r>
+      <w:proofErr w:type="spellEnd"/>
+      <w:r>
+        <w:t>.</w:t>
+      </w:r>
+    </w:p>
+    <w:p>
+      <w:pPr>
+        <w:keepNext/>
+        <w:jc w:val="center"/>
+      </w:pPr>
+      <w:r>
+        <w:drawing>
+          <wp:inline distT="0" distB="0" distL="0" distR="0" wp14:anchorId="188A178C" wp14:editId="49797B2E">
+            <wp:extent cx="4320000" cy="2140042"/>
+            <wp:effectExtent l="0" t="0" r="4445" b="0"/>
+            <wp:docPr id="2" name="Picture 2"/>
+            <wp:cNvGraphicFramePr>
+              <a:graphicFrameLocks xmlns:a="http://schemas.openxmlformats.org/drawingml/2006/main" noChangeAspect="1"/>
+            </wp:cNvGraphicFramePr>
+            <a:graphic xmlns:a="http://schemas.openxmlformats.org/drawingml/2006/main">
+              <a:graphicData uri="http://schemas.openxmlformats.org/drawingml/2006/picture">
+                <pic:pic xmlns:pic="http://schemas.openxmlformats.org/drawingml/2006/picture">
+                  <pic:nvPicPr>
+                    <pic:cNvPr id="1" name=""/>
+                    <pic:cNvPicPr/>
+                  </pic:nvPicPr>
+                  <pic:blipFill>
+                    <a:blip r:embed="rId12"/>
+                    <a:stretch>
+                      <a:fillRect/>
+                    </a:stretch>
+                  </pic:blipFill>
+                  <pic:spPr>
+                    <a:xfrm>
+                      <a:off x="0" y="0"/>
+                      <a:ext cx="4320000" cy="2140042"/>
+                    </a:xfrm>
+                    <a:prstGeom prst="rect">
+                      <a:avLst/>
+                    </a:prstGeom>
+                  </pic:spPr>
+                </pic:pic>
+              </a:graphicData>
+            </a:graphic>
+          </wp:inline>
+        </w:drawing>
+      </w:r>
+    </w:p>
+    <w:p>
+      <w:pPr>
+        <w:pStyle w:val="Caption"/>
+        <w:jc w:val="center"/>
+        <w:rPr>
+          <w:noProof/>
+        </w:rPr>
+      </w:pPr>
+      <w:r>
+        <w:t xml:space="preserve">Figur </w:t>
+      </w:r>
+      <w:fldSimple w:instr=" SEQ Figur \* ARABIC ">
+        <w:r>
+          <w:rPr>
+            <w:noProof/>
+          </w:rPr>
+          <w:t>3</w:t>
+        </w:r>
+      </w:fldSimple>
+      <w:r>
+        <w:rPr>
+          <w:noProof/>
+        </w:rPr>
+        <w:t xml:space="preserve"> - Visning af 5-døgns vejrudsigt</w:t>
+      </w:r>
+      <w:r>
+        <w:rPr>
+          <w:noProof/>
+        </w:rPr>
+        <w:t xml:space="preserve"> i web</w:t>
+      </w:r>
+    </w:p>
+    <w:p>
+      <w:r>
+        <w:br w:type="page"/>
+      </w:r>
+    </w:p>
+    <w:p>
+      <w:r>
+        <w:lastRenderedPageBreak/>
+        <w:t>Visning af vejr data i mobil</w:t>
+      </w:r>
+    </w:p>
+    <w:p>
+      <w:pPr>
+        <w:keepNext/>
+        <w:jc w:val="center"/>
+      </w:pPr>
+      <w:r>
+        <w:drawing>
+          <wp:inline distT="0" distB="0" distL="0" distR="0" wp14:anchorId="1DF238F4" wp14:editId="193EE791">
+            <wp:extent cx="2340000" cy="3547863"/>
+            <wp:effectExtent l="0" t="0" r="3175" b="0"/>
+            <wp:docPr id="5" name="Picture 5"/>
+            <wp:cNvGraphicFramePr>
+              <a:graphicFrameLocks xmlns:a="http://schemas.openxmlformats.org/drawingml/2006/main" noChangeAspect="1"/>
+            </wp:cNvGraphicFramePr>
+            <a:graphic xmlns:a="http://schemas.openxmlformats.org/drawingml/2006/main">
+              <a:graphicData uri="http://schemas.openxmlformats.org/drawingml/2006/picture">
+                <pic:pic xmlns:pic="http://schemas.openxmlformats.org/drawingml/2006/picture">
+                  <pic:nvPicPr>
+                    <pic:cNvPr id="1" name=""/>
+                    <pic:cNvPicPr/>
+                  </pic:nvPicPr>
+                  <pic:blipFill>
+                    <a:blip r:embed="rId13"/>
+                    <a:stretch>
+                      <a:fillRect/>
+                    </a:stretch>
+                  </pic:blipFill>
+                  <pic:spPr>
+                    <a:xfrm>
+                      <a:off x="0" y="0"/>
+                      <a:ext cx="2340000" cy="3547863"/>
+                    </a:xfrm>
+                    <a:prstGeom prst="rect">
+                      <a:avLst/>
+                    </a:prstGeom>
+                  </pic:spPr>
+                </pic:pic>
+              </a:graphicData>
+            </a:graphic>
+          </wp:inline>
+        </w:drawing>
+      </w:r>
+    </w:p>
+    <w:p>
+      <w:pPr>
+        <w:pStyle w:val="Caption"/>
+        <w:jc w:val="center"/>
+      </w:pPr>
+      <w:r>
+        <w:t xml:space="preserve">Figur </w:t>
+      </w:r>
+      <w:fldSimple w:instr=" SEQ Figur \* ARABIC ">
+        <w:r>
+          <w:rPr>
+            <w:noProof/>
+          </w:rPr>
+          <w:t>4</w:t>
+        </w:r>
+      </w:fldSimple>
+      <w:r>
+        <w:t xml:space="preserve"> - </w:t>
+      </w:r>
+      <w:r>
+        <w:rPr>
+          <w:noProof/>
+        </w:rPr>
+        <w:t xml:space="preserve">Visning af 5-døgns vejrudsigt i </w:t>
+      </w:r>
+      <w:r>
+        <w:rPr>
+          <w:noProof/>
+        </w:rPr>
+        <w:t>mobil</w:t>
       </w:r>
     </w:p>
     <w:p/>
+    <w:p>
+      <w:r>
+        <w:t xml:space="preserve">I tilfælde af </w:t>
+      </w:r>
+      <w:proofErr w:type="spellStart"/>
+      <w:r>
+        <w:t>API’et</w:t>
+      </w:r>
+      <w:proofErr w:type="spellEnd"/>
+      <w:r>
+        <w:t xml:space="preserve"> returnerer en fejl, eller det ikke er tilgængeligt vises en fejl på siden.</w:t>
+      </w:r>
+    </w:p>
+    <w:p>
+      <w:pPr>
+        <w:keepNext/>
+        <w:jc w:val="center"/>
+      </w:pPr>
+      <w:r>
+        <w:drawing>
+          <wp:inline distT="0" distB="0" distL="0" distR="0" wp14:anchorId="47CC0592" wp14:editId="0FCC0AEA">
+            <wp:extent cx="4320000" cy="1403340"/>
+            <wp:effectExtent l="0" t="0" r="4445" b="6985"/>
+            <wp:docPr id="4" name="Picture 4"/>
+            <wp:cNvGraphicFramePr>
+              <a:graphicFrameLocks xmlns:a="http://schemas.openxmlformats.org/drawingml/2006/main" noChangeAspect="1"/>
+            </wp:cNvGraphicFramePr>
+            <a:graphic xmlns:a="http://schemas.openxmlformats.org/drawingml/2006/main">
+              <a:graphicData uri="http://schemas.openxmlformats.org/drawingml/2006/picture">
+                <pic:pic xmlns:pic="http://schemas.openxmlformats.org/drawingml/2006/picture">
+                  <pic:nvPicPr>
+                    <pic:cNvPr id="1" name=""/>
+                    <pic:cNvPicPr/>
+                  </pic:nvPicPr>
+                  <pic:blipFill>
+                    <a:blip r:embed="rId14"/>
+                    <a:stretch>
+                      <a:fillRect/>
+                    </a:stretch>
+                  </pic:blipFill>
+                  <pic:spPr>
+                    <a:xfrm>
+                      <a:off x="0" y="0"/>
+                      <a:ext cx="4320000" cy="1403340"/>
+                    </a:xfrm>
+                    <a:prstGeom prst="rect">
+                      <a:avLst/>
+                    </a:prstGeom>
+                  </pic:spPr>
+                </pic:pic>
+              </a:graphicData>
+            </a:graphic>
+          </wp:inline>
+        </w:drawing>
+      </w:r>
+    </w:p>
+    <w:p>
+      <w:pPr>
+        <w:pStyle w:val="Caption"/>
+        <w:jc w:val="center"/>
+      </w:pPr>
+      <w:r>
+        <w:t xml:space="preserve">Figur </w:t>
+      </w:r>
+      <w:fldSimple w:instr=" SEQ Figur \* ARABIC ">
+        <w:r>
+          <w:rPr>
+            <w:noProof/>
+          </w:rPr>
+          <w:t>5</w:t>
+        </w:r>
+      </w:fldSimple>
+      <w:r>
+        <w:t xml:space="preserve"> - Fejl ved kald til API</w:t>
+      </w:r>
+    </w:p>
     <w:sectPr>
-      <w:footerReference w:type="default" r:id="rId10"/>
+      <w:footerReference w:type="default" r:id="rId15"/>
       <w:pgSz w:w="11906" w:h="16838"/>
       <w:pgMar w:top="1440" w:right="1080" w:bottom="1440" w:left="1080" w:header="708" w:footer="708" w:gutter="0"/>
       <w:cols w:space="708"/>
@@ -301,7 +802,10 @@
       <w:sdtEndPr/>
       <w:sdtContent>
         <w:r>
-          <w:t>Projektopgave - Del 3</w:t>
+          <w:t xml:space="preserve">Projektopgave - Del </w:t>
+        </w:r>
+        <w:r>
+          <w:t>4</w:t>
         </w:r>
       </w:sdtContent>
     </w:sdt>
@@ -1714,10 +2218,12 @@
     <w:rsid w:val="00055155"/>
     <w:rsid w:val="000E12C7"/>
     <w:rsid w:val="005A4F9D"/>
+    <w:rsid w:val="00A519A8"/>
     <w:rsid w:val="00AE6979"/>
     <w:rsid w:val="00AF2FE6"/>
     <w:rsid w:val="00B3036B"/>
     <w:rsid w:val="00D502B8"/>
+    <w:rsid w:val="00D57596"/>
   </w:rsids>
   <m:mathPr>
     <m:mathFont m:val="Cambria Math"/>
@@ -2489,7 +2995,7 @@
 </file>
 
 <file path=customXml/itemProps1.xml><?xml version="1.0" encoding="utf-8"?>
-<ds:datastoreItem xmlns:ds="http://schemas.openxmlformats.org/officeDocument/2006/customXml" ds:itemID="{2384462A-6A6D-43CB-B57B-7EB18D8EBE8E}">
+<ds:datastoreItem xmlns:ds="http://schemas.openxmlformats.org/officeDocument/2006/customXml" ds:itemID="{3BBA408A-502F-407D-AE83-200277831A49}">
   <ds:schemaRefs>
     <ds:schemaRef ds:uri="http://schemas.openxmlformats.org/officeDocument/2006/bibliography"/>
   </ds:schemaRefs>

</xml_diff>

<commit_message>
opdateret docs til aflevering
</commit_message>
<xml_diff>
--- a/docs/Projektopgave del 4.docx
+++ b/docs/Projektopgave del 4.docx
@@ -71,6 +71,8 @@
           <w:t>https://github.com/larsk7cdk/vejrportalen</w:t>
         </w:r>
       </w:hyperlink>
+      <w:bookmarkStart w:id="0" w:name="_GoBack"/>
+      <w:bookmarkEnd w:id="0"/>
     </w:p>
     <w:p>
       <w:pPr>
@@ -118,11 +120,95 @@
     <w:p>
       <w:pPr>
         <w:spacing w:after="0"/>
-      </w:pPr>
+        <w:rPr>
+          <w:rStyle w:val="Hyperlink"/>
+        </w:rPr>
+      </w:pPr>
+    </w:p>
+    <w:p>
+      <w:pPr>
+        <w:pStyle w:val="Heading2"/>
+        <w:rPr>
+          <w:rStyle w:val="Hyperlink"/>
+          <w:u w:val="none"/>
+        </w:rPr>
+      </w:pPr>
+      <w:r>
+        <w:rPr>
+          <w:rStyle w:val="Hyperlink"/>
+          <w:u w:val="none"/>
+        </w:rPr>
+        <w:t>Opgavebeskrivelse</w:t>
+      </w:r>
+    </w:p>
+    <w:p>
+      <w:pPr>
+        <w:pStyle w:val="Heading2"/>
+        <w:rPr>
+          <w:rFonts w:ascii="Roboto" w:hAnsi="Roboto"/>
+          <w:i/>
+          <w:color w:val="262626"/>
+          <w:sz w:val="21"/>
+          <w:szCs w:val="21"/>
+        </w:rPr>
+      </w:pPr>
+      <w:r>
+        <w:rPr>
+          <w:rFonts w:ascii="Roboto" w:hAnsi="Roboto"/>
+          <w:i/>
+          <w:color w:val="262626"/>
+          <w:sz w:val="21"/>
+          <w:szCs w:val="21"/>
+        </w:rPr>
+        <w:t xml:space="preserve">Til den HTML-side, du har lavet tidligere, skal du tilføje et </w:t>
+      </w:r>
+      <w:proofErr w:type="spellStart"/>
+      <w:r>
+        <w:rPr>
+          <w:rFonts w:ascii="Roboto" w:hAnsi="Roboto"/>
+          <w:i/>
+          <w:color w:val="262626"/>
+          <w:sz w:val="21"/>
+          <w:szCs w:val="21"/>
+        </w:rPr>
+        <w:t>Javascript</w:t>
+      </w:r>
+      <w:proofErr w:type="spellEnd"/>
+      <w:r>
+        <w:rPr>
+          <w:rFonts w:ascii="Roboto" w:hAnsi="Roboto"/>
+          <w:i/>
+          <w:color w:val="262626"/>
+          <w:sz w:val="21"/>
+          <w:szCs w:val="21"/>
+        </w:rPr>
+        <w:t>, der viser den aktuelle dato og tid på skærmen. Konverter lokal tid og dato til UTC og vis resultatet. Eller gør noget andet med JavaScript på din HTML-side, som er nyttigt. Dokumenter og beskriv din løsning i en PDF. </w:t>
+      </w:r>
     </w:p>
     <w:p>
       <w:pPr>
         <w:spacing w:after="0"/>
+        <w:rPr>
+          <w:rStyle w:val="Hyperlink"/>
+        </w:rPr>
+      </w:pPr>
+    </w:p>
+    <w:p>
+      <w:pPr>
+        <w:spacing w:after="0"/>
+      </w:pPr>
+    </w:p>
+    <w:p>
+      <w:pPr>
+        <w:pStyle w:val="Heading2"/>
+      </w:pPr>
+      <w:r>
+        <w:t>Indledning</w:t>
+      </w:r>
+    </w:p>
+    <w:p>
+      <w:pPr>
+        <w:spacing w:after="0"/>
       </w:pPr>
       <w:r>
         <w:t xml:space="preserve">I del-4 af projektopgaven har jeg haft fokus på at få arbejdet med </w:t>
@@ -155,7 +241,19 @@
         <w:t>Der er pla</w:t>
       </w:r>
       <w:r>
-        <w:t xml:space="preserve">ceret et ur på siden, som er et </w:t>
+        <w:t xml:space="preserve">ceret </w:t>
+      </w:r>
+      <w:r>
+        <w:t>2</w:t>
+      </w:r>
+      <w:r>
+        <w:t xml:space="preserve"> ur</w:t>
+      </w:r>
+      <w:r>
+        <w:t>e</w:t>
+      </w:r>
+      <w:r>
+        <w:t xml:space="preserve"> på siden, som er </w:t>
       </w:r>
       <w:proofErr w:type="spellStart"/>
       <w:r>
@@ -163,7 +261,19 @@
       </w:r>
       <w:proofErr w:type="spellEnd"/>
       <w:r>
-        <w:t xml:space="preserve"> image og styres ved hjælp af </w:t>
+        <w:t xml:space="preserve"> image</w:t>
+      </w:r>
+      <w:r>
+        <w:t>s</w:t>
+      </w:r>
+      <w:r>
+        <w:t xml:space="preserve"> og </w:t>
+      </w:r>
+      <w:r>
+        <w:t xml:space="preserve">de </w:t>
+      </w:r>
+      <w:r>
+        <w:t xml:space="preserve">styres ved hjælp af </w:t>
       </w:r>
       <w:proofErr w:type="spellStart"/>
       <w:r>
@@ -214,12 +324,12 @@
       </w:r>
       <w:proofErr w:type="gramEnd"/>
       <w:r>
-        <w:t xml:space="preserve"> er der placeret 2 ure ved siden af hinanden. </w:t>
-      </w:r>
-    </w:p>
-    <w:p>
-      <w:r>
-        <w:t xml:space="preserve">Hver af de 3 ur visere styres ved hjælp af </w:t>
+        <w:t xml:space="preserve"> er der placeret 2 ure ved siden af hinanden.</w:t>
+      </w:r>
+    </w:p>
+    <w:p>
+      <w:r>
+        <w:t xml:space="preserve">Hver af de 3 visere styres ved hjælp af </w:t>
       </w:r>
       <w:proofErr w:type="spellStart"/>
       <w:r>
@@ -246,15 +356,13 @@
       </w:r>
       <w:proofErr w:type="spellEnd"/>
       <w:r>
-        <w:t xml:space="preserve">. Når tiden for intervallet udløber, trigges en </w:t>
-      </w:r>
-      <w:proofErr w:type="spellStart"/>
-      <w:r>
-        <w:t>function</w:t>
-      </w:r>
-      <w:proofErr w:type="spellEnd"/>
-      <w:r>
-        <w:t>, som beregner hver af de 3 viseres</w:t>
+        <w:t>. Når tiden for intervallet udløber, trigges en fun</w:t>
+      </w:r>
+      <w:r>
+        <w:t>k</w:t>
+      </w:r>
+      <w:r>
+        <w:t>tion, som beregner hver af de 3 viseres</w:t>
       </w:r>
       <w:r>
         <w:t xml:space="preserve"> position på skiven.</w:t>
@@ -266,6 +374,9 @@
         <w:jc w:val="center"/>
       </w:pPr>
       <w:r>
+        <w:rPr>
+          <w:noProof/>
+        </w:rPr>
         <w:drawing>
           <wp:inline distT="0" distB="0" distL="0" distR="0" wp14:anchorId="53FEEB10" wp14:editId="758C9B6D">
             <wp:extent cx="2384034" cy="2405806"/>
@@ -302,8 +413,6 @@
           </wp:inline>
         </w:drawing>
       </w:r>
-      <w:bookmarkStart w:id="0" w:name="_GoBack"/>
-      <w:bookmarkEnd w:id="0"/>
     </w:p>
     <w:p>
       <w:pPr>
@@ -368,33 +477,58 @@
       </w:r>
     </w:p>
     <w:p>
-      <w:pPr>
-        <w:pStyle w:val="Heading2"/>
-      </w:pPr>
       <w:r>
         <w:lastRenderedPageBreak/>
-        <w:t>Søg efter by</w:t>
-      </w:r>
-    </w:p>
-    <w:p>
-      <w:r>
-        <w:t xml:space="preserve">Ved at indtaste en by og klikke på Hent, startes et kald til </w:t>
+        <w:t xml:space="preserve">Jeg har </w:t>
+      </w:r>
+      <w:r>
+        <w:t>valgt at lave en funktion som kan udregne positionen</w:t>
+      </w:r>
+      <w:r>
+        <w:t xml:space="preserve"> </w:t>
+      </w:r>
+      <w:r>
+        <w:t>af viserne</w:t>
+      </w:r>
+      <w:r>
+        <w:t xml:space="preserve"> og dato</w:t>
+      </w:r>
+      <w:r>
+        <w:t>. Denne funktion tager en parameter om det er UTC tid eller ej.</w:t>
+      </w:r>
+    </w:p>
+    <w:p>
+      <w:r>
+        <w:t xml:space="preserve">For at opdatere viserne, benytter jeg </w:t>
       </w:r>
       <w:proofErr w:type="spellStart"/>
       <w:r>
-        <w:t>OpenWeatherMap</w:t>
+        <w:t>jQuery</w:t>
       </w:r>
       <w:proofErr w:type="spellEnd"/>
       <w:r>
-        <w:t xml:space="preserve"> </w:t>
+        <w:t xml:space="preserve"> til at vælge elementet i det pågældende </w:t>
       </w:r>
       <w:proofErr w:type="spellStart"/>
       <w:r>
-        <w:t>API’et</w:t>
+        <w:t>svg</w:t>
       </w:r>
       <w:proofErr w:type="spellEnd"/>
       <w:r>
-        <w:t xml:space="preserve"> og en spinner vises på siden.</w:t>
+        <w:t xml:space="preserve"> image. Dette sker også i en funktion, således jeg ikke får dubleret kode.</w:t>
+      </w:r>
+    </w:p>
+    <w:p>
+      <w:r>
+        <w:t xml:space="preserve">Det hele startes ved hjælp af en </w:t>
+      </w:r>
+      <w:proofErr w:type="gramStart"/>
+      <w:r>
+        <w:t>IIFE funktion</w:t>
+      </w:r>
+      <w:proofErr w:type="gramEnd"/>
+      <w:r>
+        <w:t>.</w:t>
       </w:r>
     </w:p>
     <w:p>
@@ -403,14 +537,11 @@
         <w:jc w:val="center"/>
       </w:pPr>
       <w:r>
-        <w:rPr>
-          <w:noProof/>
-        </w:rPr>
         <w:drawing>
-          <wp:inline distT="0" distB="0" distL="0" distR="0" wp14:anchorId="28ABBBFF" wp14:editId="60720249">
-            <wp:extent cx="4320000" cy="1613010"/>
-            <wp:effectExtent l="0" t="0" r="4445" b="6350"/>
-            <wp:docPr id="3" name="Picture 3"/>
+          <wp:inline distT="0" distB="0" distL="0" distR="0" wp14:anchorId="7DC13C80" wp14:editId="28B690BC">
+            <wp:extent cx="3208312" cy="4190035"/>
+            <wp:effectExtent l="0" t="0" r="0" b="1270"/>
+            <wp:docPr id="6" name="Picture 6"/>
             <wp:cNvGraphicFramePr>
               <a:graphicFrameLocks xmlns:a="http://schemas.openxmlformats.org/drawingml/2006/main" noChangeAspect="1"/>
             </wp:cNvGraphicFramePr>
@@ -430,7 +561,7 @@
                   <pic:spPr>
                     <a:xfrm>
                       <a:off x="0" y="0"/>
-                      <a:ext cx="4320000" cy="1613010"/>
+                      <a:ext cx="3246728" cy="4240207"/>
                     </a:xfrm>
                     <a:prstGeom prst="rect">
                       <a:avLst/>
@@ -451,71 +582,55 @@
       <w:r>
         <w:t xml:space="preserve">Figur </w:t>
       </w:r>
-      <w:r>
-        <w:rPr>
-          <w:noProof/>
-        </w:rPr>
-        <w:fldChar w:fldCharType="begin"/>
-      </w:r>
-      <w:r>
-        <w:rPr>
-          <w:noProof/>
-        </w:rPr>
-        <w:instrText xml:space="preserve"> SEQ Figur \* ARABIC </w:instrText>
-      </w:r>
-      <w:r>
-        <w:rPr>
-          <w:noProof/>
-        </w:rPr>
-        <w:fldChar w:fldCharType="separate"/>
-      </w:r>
-      <w:r>
-        <w:rPr>
-          <w:noProof/>
-        </w:rPr>
-        <w:t>2</w:t>
-      </w:r>
-      <w:r>
-        <w:rPr>
-          <w:noProof/>
-        </w:rPr>
-        <w:fldChar w:fldCharType="end"/>
-      </w:r>
-      <w:r>
-        <w:t xml:space="preserve"> - Spinner ved hentning af 5-døgns vejrudsigt</w:t>
-      </w:r>
-    </w:p>
-    <w:p/>
-    <w:p>
-      <w:r>
-        <w:t xml:space="preserve">Når der kommer et svar fra </w:t>
+      <w:fldSimple w:instr=" SEQ Figur \* ARABIC ">
+        <w:r>
+          <w:rPr>
+            <w:noProof/>
+          </w:rPr>
+          <w:t>2</w:t>
+        </w:r>
+      </w:fldSimple>
+      <w:r>
+        <w:t xml:space="preserve"> - Ur kode</w:t>
+      </w:r>
+    </w:p>
+    <w:p>
+      <w:pPr>
+        <w:pStyle w:val="Heading2"/>
+      </w:pPr>
+    </w:p>
+    <w:p>
+      <w:pPr>
+        <w:pStyle w:val="Heading2"/>
+      </w:pPr>
+    </w:p>
+    <w:p>
+      <w:pPr>
+        <w:pStyle w:val="Heading2"/>
+      </w:pPr>
+      <w:r>
+        <w:t>Søg efter by</w:t>
+      </w:r>
+    </w:p>
+    <w:p>
+      <w:r>
+        <w:t xml:space="preserve">Ved at indtaste en by og klikke på Hent, startes et kald til </w:t>
       </w:r>
       <w:proofErr w:type="spellStart"/>
       <w:r>
+        <w:t>OpenWeatherMap</w:t>
+      </w:r>
+      <w:proofErr w:type="spellEnd"/>
+      <w:r>
+        <w:t xml:space="preserve"> </w:t>
+      </w:r>
+      <w:proofErr w:type="spellStart"/>
+      <w:r>
         <w:t>API’et</w:t>
       </w:r>
       <w:proofErr w:type="spellEnd"/>
       <w:r>
-        <w:t xml:space="preserve"> vises vejr data. </w:t>
-      </w:r>
-      <w:r>
-        <w:t xml:space="preserve">Jeg har ændret visningen af vejr data, så det ikke benytter </w:t>
-      </w:r>
-      <w:proofErr w:type="spellStart"/>
-      <w:r>
-        <w:t>cards</w:t>
-      </w:r>
-      <w:proofErr w:type="spellEnd"/>
-      <w:r>
-        <w:t xml:space="preserve">, men er opbygget ved hjælp af </w:t>
-      </w:r>
-      <w:proofErr w:type="spellStart"/>
-      <w:r>
-        <w:t>flexbox</w:t>
-      </w:r>
-      <w:proofErr w:type="spellEnd"/>
-      <w:r>
-        <w:t>.</w:t>
+        <w:t xml:space="preserve"> og en spinner vises på siden.</w:t>
       </w:r>
     </w:p>
     <w:p>
@@ -528,10 +643,10 @@
           <w:noProof/>
         </w:rPr>
         <w:drawing>
-          <wp:inline distT="0" distB="0" distL="0" distR="0" wp14:anchorId="188A178C" wp14:editId="49797B2E">
-            <wp:extent cx="4320000" cy="2140042"/>
-            <wp:effectExtent l="0" t="0" r="4445" b="0"/>
-            <wp:docPr id="2" name="Picture 2"/>
+          <wp:inline distT="0" distB="0" distL="0" distR="0" wp14:anchorId="28ABBBFF" wp14:editId="60720249">
+            <wp:extent cx="4320000" cy="1613010"/>
+            <wp:effectExtent l="0" t="0" r="4445" b="6350"/>
+            <wp:docPr id="3" name="Picture 3"/>
             <wp:cNvGraphicFramePr>
               <a:graphicFrameLocks xmlns:a="http://schemas.openxmlformats.org/drawingml/2006/main" noChangeAspect="1"/>
             </wp:cNvGraphicFramePr>
@@ -551,7 +666,7 @@
                   <pic:spPr>
                     <a:xfrm>
                       <a:off x="0" y="0"/>
-                      <a:ext cx="4320000" cy="2140042"/>
+                      <a:ext cx="4320000" cy="1613010"/>
                     </a:xfrm>
                     <a:prstGeom prst="rect">
                       <a:avLst/>
@@ -568,65 +683,72 @@
       <w:pPr>
         <w:pStyle w:val="Caption"/>
         <w:jc w:val="center"/>
+      </w:pPr>
+      <w:r>
+        <w:t xml:space="preserve">Figur </w:t>
+      </w:r>
+      <w:r>
         <w:rPr>
           <w:noProof/>
         </w:rPr>
-      </w:pPr>
-      <w:r>
-        <w:t xml:space="preserve">Figur </w:t>
+        <w:fldChar w:fldCharType="begin"/>
       </w:r>
       <w:r>
         <w:rPr>
           <w:noProof/>
         </w:rPr>
-        <w:fldChar w:fldCharType="begin"/>
+        <w:instrText xml:space="preserve"> SEQ Figur \* ARABIC </w:instrText>
       </w:r>
       <w:r>
         <w:rPr>
           <w:noProof/>
         </w:rPr>
-        <w:instrText xml:space="preserve"> SEQ Figur \* ARABIC </w:instrText>
+        <w:fldChar w:fldCharType="separate"/>
       </w:r>
       <w:r>
         <w:rPr>
           <w:noProof/>
         </w:rPr>
-        <w:fldChar w:fldCharType="separate"/>
+        <w:t>3</w:t>
       </w:r>
       <w:r>
         <w:rPr>
           <w:noProof/>
         </w:rPr>
-        <w:t>3</w:t>
-      </w:r>
-      <w:r>
-        <w:rPr>
-          <w:noProof/>
-        </w:rPr>
         <w:fldChar w:fldCharType="end"/>
       </w:r>
       <w:r>
-        <w:rPr>
-          <w:noProof/>
-        </w:rPr>
-        <w:t xml:space="preserve"> - Visning af 5-døgns vejrudsigt</w:t>
-      </w:r>
-      <w:r>
-        <w:rPr>
-          <w:noProof/>
-        </w:rPr>
-        <w:t xml:space="preserve"> i web</w:t>
-      </w:r>
-    </w:p>
-    <w:p>
-      <w:r>
-        <w:br w:type="page"/>
+        <w:t xml:space="preserve"> - Spinner ved hentning af 5-døgns vejrudsigt</w:t>
       </w:r>
     </w:p>
     <w:p>
       <w:r>
         <w:lastRenderedPageBreak/>
-        <w:t>Visning af vejr data i mobil</w:t>
+        <w:t xml:space="preserve">Kaldet til </w:t>
+      </w:r>
+      <w:proofErr w:type="spellStart"/>
+      <w:r>
+        <w:t>API’et</w:t>
+      </w:r>
+      <w:proofErr w:type="spellEnd"/>
+      <w:r>
+        <w:t xml:space="preserve"> er lavet ved brug af </w:t>
+      </w:r>
+      <w:proofErr w:type="spellStart"/>
+      <w:r>
+        <w:t>jQuery</w:t>
+      </w:r>
+      <w:proofErr w:type="spellEnd"/>
+      <w:r>
+        <w:t xml:space="preserve"> </w:t>
+      </w:r>
+      <w:proofErr w:type="spellStart"/>
+      <w:r>
+        <w:t>getJSON</w:t>
+      </w:r>
+      <w:proofErr w:type="spellEnd"/>
+      <w:r>
+        <w:t>.</w:t>
       </w:r>
     </w:p>
     <w:p>
@@ -635,14 +757,11 @@
         <w:jc w:val="center"/>
       </w:pPr>
       <w:r>
-        <w:rPr>
-          <w:noProof/>
-        </w:rPr>
         <w:drawing>
-          <wp:inline distT="0" distB="0" distL="0" distR="0" wp14:anchorId="1DF238F4" wp14:editId="193EE791">
-            <wp:extent cx="2340000" cy="3547863"/>
-            <wp:effectExtent l="0" t="0" r="3175" b="0"/>
-            <wp:docPr id="5" name="Picture 5"/>
+          <wp:inline distT="0" distB="0" distL="0" distR="0" wp14:anchorId="0F3E16C0" wp14:editId="640F0DC6">
+            <wp:extent cx="3287210" cy="2466588"/>
+            <wp:effectExtent l="0" t="0" r="8890" b="0"/>
+            <wp:docPr id="7" name="Picture 7"/>
             <wp:cNvGraphicFramePr>
               <a:graphicFrameLocks xmlns:a="http://schemas.openxmlformats.org/drawingml/2006/main" noChangeAspect="1"/>
             </wp:cNvGraphicFramePr>
@@ -662,7 +781,7 @@
                   <pic:spPr>
                     <a:xfrm>
                       <a:off x="0" y="0"/>
-                      <a:ext cx="2340000" cy="3547863"/>
+                      <a:ext cx="3312844" cy="2485822"/>
                     </a:xfrm>
                     <a:prstGeom prst="rect">
                       <a:avLst/>
@@ -683,50 +802,22 @@
       <w:r>
         <w:t xml:space="preserve">Figur </w:t>
       </w:r>
-      <w:r>
-        <w:rPr>
-          <w:noProof/>
-        </w:rPr>
-        <w:fldChar w:fldCharType="begin"/>
-      </w:r>
-      <w:r>
-        <w:rPr>
-          <w:noProof/>
-        </w:rPr>
-        <w:instrText xml:space="preserve"> SEQ Figur \* ARABIC </w:instrText>
-      </w:r>
-      <w:r>
-        <w:rPr>
-          <w:noProof/>
-        </w:rPr>
-        <w:fldChar w:fldCharType="separate"/>
-      </w:r>
-      <w:r>
-        <w:rPr>
-          <w:noProof/>
-        </w:rPr>
-        <w:t>4</w:t>
-      </w:r>
-      <w:r>
-        <w:rPr>
-          <w:noProof/>
-        </w:rPr>
-        <w:fldChar w:fldCharType="end"/>
-      </w:r>
-      <w:r>
-        <w:t xml:space="preserve"> - </w:t>
-      </w:r>
-      <w:r>
-        <w:rPr>
-          <w:noProof/>
-        </w:rPr>
-        <w:t>Visning af 5-døgns vejrudsigt i mobil</w:t>
+      <w:fldSimple w:instr=" SEQ Figur \* ARABIC ">
+        <w:r>
+          <w:rPr>
+            <w:noProof/>
+          </w:rPr>
+          <w:t>4</w:t>
+        </w:r>
+      </w:fldSimple>
+      <w:r>
+        <w:t xml:space="preserve"> - Hent vejrdata</w:t>
       </w:r>
     </w:p>
     <w:p/>
     <w:p>
       <w:r>
-        <w:t xml:space="preserve">I tilfælde af </w:t>
+        <w:t xml:space="preserve">Når der kommer et svar fra </w:t>
       </w:r>
       <w:proofErr w:type="spellStart"/>
       <w:r>
@@ -734,7 +825,26 @@
       </w:r>
       <w:proofErr w:type="spellEnd"/>
       <w:r>
-        <w:t xml:space="preserve"> returnerer en fejl, eller det ikke er tilgængeligt vises en fejl på siden.</w:t>
+        <w:t xml:space="preserve"> vises vejr data. </w:t>
+      </w:r>
+      <w:r>
+        <w:t xml:space="preserve">Jeg har ændret visningen af vejr data, så det ikke benytter </w:t>
+      </w:r>
+      <w:proofErr w:type="spellStart"/>
+      <w:r>
+        <w:t>cards</w:t>
+      </w:r>
+      <w:proofErr w:type="spellEnd"/>
+      <w:r>
+        <w:t xml:space="preserve">, men er opbygget ved hjælp af </w:t>
+      </w:r>
+      <w:proofErr w:type="spellStart"/>
+      <w:r>
+        <w:t>flexbox</w:t>
+      </w:r>
+      <w:proofErr w:type="spellEnd"/>
+      <w:r>
+        <w:t>.</w:t>
       </w:r>
     </w:p>
     <w:p>
@@ -747,10 +857,10 @@
           <w:noProof/>
         </w:rPr>
         <w:drawing>
-          <wp:inline distT="0" distB="0" distL="0" distR="0" wp14:anchorId="47CC0592" wp14:editId="0FCC0AEA">
-            <wp:extent cx="4320000" cy="1403340"/>
-            <wp:effectExtent l="0" t="0" r="4445" b="6985"/>
-            <wp:docPr id="4" name="Picture 4"/>
+          <wp:inline distT="0" distB="0" distL="0" distR="0" wp14:anchorId="188A178C" wp14:editId="49797B2E">
+            <wp:extent cx="4320000" cy="2140042"/>
+            <wp:effectExtent l="0" t="0" r="4445" b="0"/>
+            <wp:docPr id="2" name="Picture 2"/>
             <wp:cNvGraphicFramePr>
               <a:graphicFrameLocks xmlns:a="http://schemas.openxmlformats.org/drawingml/2006/main" noChangeAspect="1"/>
             </wp:cNvGraphicFramePr>
@@ -770,6 +880,305 @@
                   <pic:spPr>
                     <a:xfrm>
                       <a:off x="0" y="0"/>
+                      <a:ext cx="4320000" cy="2140042"/>
+                    </a:xfrm>
+                    <a:prstGeom prst="rect">
+                      <a:avLst/>
+                    </a:prstGeom>
+                  </pic:spPr>
+                </pic:pic>
+              </a:graphicData>
+            </a:graphic>
+          </wp:inline>
+        </w:drawing>
+      </w:r>
+    </w:p>
+    <w:p>
+      <w:pPr>
+        <w:pStyle w:val="Caption"/>
+        <w:jc w:val="center"/>
+        <w:rPr>
+          <w:noProof/>
+        </w:rPr>
+      </w:pPr>
+      <w:r>
+        <w:t xml:space="preserve">Figur </w:t>
+      </w:r>
+      <w:r>
+        <w:rPr>
+          <w:noProof/>
+        </w:rPr>
+        <w:fldChar w:fldCharType="begin"/>
+      </w:r>
+      <w:r>
+        <w:rPr>
+          <w:noProof/>
+        </w:rPr>
+        <w:instrText xml:space="preserve"> SEQ Figur \* ARABIC </w:instrText>
+      </w:r>
+      <w:r>
+        <w:rPr>
+          <w:noProof/>
+        </w:rPr>
+        <w:fldChar w:fldCharType="separate"/>
+      </w:r>
+      <w:r>
+        <w:rPr>
+          <w:noProof/>
+        </w:rPr>
+        <w:t>5</w:t>
+      </w:r>
+      <w:r>
+        <w:rPr>
+          <w:noProof/>
+        </w:rPr>
+        <w:fldChar w:fldCharType="end"/>
+      </w:r>
+      <w:r>
+        <w:rPr>
+          <w:noProof/>
+        </w:rPr>
+        <w:t xml:space="preserve"> - Visning af 5-døgns vejrudsigt</w:t>
+      </w:r>
+      <w:r>
+        <w:rPr>
+          <w:noProof/>
+        </w:rPr>
+        <w:t xml:space="preserve"> i web</w:t>
+      </w:r>
+    </w:p>
+    <w:p/>
+    <w:p>
+      <w:r>
+        <w:br w:type="page"/>
+      </w:r>
+    </w:p>
+    <w:p>
+      <w:r>
+        <w:lastRenderedPageBreak/>
+        <w:t>Der er lavet en parser funktion til at opbygge et objekt, der formaterer data til visningen.</w:t>
+      </w:r>
+    </w:p>
+    <w:p>
+      <w:pPr>
+        <w:keepNext/>
+        <w:jc w:val="center"/>
+      </w:pPr>
+      <w:r>
+        <w:drawing>
+          <wp:inline distT="0" distB="0" distL="0" distR="0" wp14:anchorId="3D9A38D6" wp14:editId="4735A05A">
+            <wp:extent cx="3169959" cy="3015205"/>
+            <wp:effectExtent l="0" t="0" r="0" b="0"/>
+            <wp:docPr id="8" name="Picture 8"/>
+            <wp:cNvGraphicFramePr>
+              <a:graphicFrameLocks xmlns:a="http://schemas.openxmlformats.org/drawingml/2006/main" noChangeAspect="1"/>
+            </wp:cNvGraphicFramePr>
+            <a:graphic xmlns:a="http://schemas.openxmlformats.org/drawingml/2006/main">
+              <a:graphicData uri="http://schemas.openxmlformats.org/drawingml/2006/picture">
+                <pic:pic xmlns:pic="http://schemas.openxmlformats.org/drawingml/2006/picture">
+                  <pic:nvPicPr>
+                    <pic:cNvPr id="1" name=""/>
+                    <pic:cNvPicPr/>
+                  </pic:nvPicPr>
+                  <pic:blipFill>
+                    <a:blip r:embed="rId15"/>
+                    <a:stretch>
+                      <a:fillRect/>
+                    </a:stretch>
+                  </pic:blipFill>
+                  <pic:spPr>
+                    <a:xfrm>
+                      <a:off x="0" y="0"/>
+                      <a:ext cx="3181782" cy="3026451"/>
+                    </a:xfrm>
+                    <a:prstGeom prst="rect">
+                      <a:avLst/>
+                    </a:prstGeom>
+                  </pic:spPr>
+                </pic:pic>
+              </a:graphicData>
+            </a:graphic>
+          </wp:inline>
+        </w:drawing>
+      </w:r>
+    </w:p>
+    <w:p>
+      <w:pPr>
+        <w:pStyle w:val="Caption"/>
+        <w:jc w:val="center"/>
+      </w:pPr>
+      <w:r>
+        <w:t xml:space="preserve">Figur </w:t>
+      </w:r>
+      <w:fldSimple w:instr=" SEQ Figur \* ARABIC ">
+        <w:r>
+          <w:rPr>
+            <w:noProof/>
+          </w:rPr>
+          <w:t>6</w:t>
+        </w:r>
+      </w:fldSimple>
+      <w:r>
+        <w:t xml:space="preserve"> - Parse vejrdata</w:t>
+      </w:r>
+    </w:p>
+    <w:p>
+      <w:pPr>
+        <w:jc w:val="center"/>
+      </w:pPr>
+    </w:p>
+    <w:p>
+      <w:r>
+        <w:t>Visning af vejr data i mobil</w:t>
+      </w:r>
+    </w:p>
+    <w:p>
+      <w:pPr>
+        <w:keepNext/>
+        <w:jc w:val="center"/>
+      </w:pPr>
+      <w:r>
+        <w:rPr>
+          <w:noProof/>
+        </w:rPr>
+        <w:drawing>
+          <wp:inline distT="0" distB="0" distL="0" distR="0" wp14:anchorId="1DF238F4" wp14:editId="193EE791">
+            <wp:extent cx="2340000" cy="3547863"/>
+            <wp:effectExtent l="0" t="0" r="3175" b="0"/>
+            <wp:docPr id="5" name="Picture 5"/>
+            <wp:cNvGraphicFramePr>
+              <a:graphicFrameLocks xmlns:a="http://schemas.openxmlformats.org/drawingml/2006/main" noChangeAspect="1"/>
+            </wp:cNvGraphicFramePr>
+            <a:graphic xmlns:a="http://schemas.openxmlformats.org/drawingml/2006/main">
+              <a:graphicData uri="http://schemas.openxmlformats.org/drawingml/2006/picture">
+                <pic:pic xmlns:pic="http://schemas.openxmlformats.org/drawingml/2006/picture">
+                  <pic:nvPicPr>
+                    <pic:cNvPr id="1" name=""/>
+                    <pic:cNvPicPr/>
+                  </pic:nvPicPr>
+                  <pic:blipFill>
+                    <a:blip r:embed="rId16"/>
+                    <a:stretch>
+                      <a:fillRect/>
+                    </a:stretch>
+                  </pic:blipFill>
+                  <pic:spPr>
+                    <a:xfrm>
+                      <a:off x="0" y="0"/>
+                      <a:ext cx="2340000" cy="3547863"/>
+                    </a:xfrm>
+                    <a:prstGeom prst="rect">
+                      <a:avLst/>
+                    </a:prstGeom>
+                  </pic:spPr>
+                </pic:pic>
+              </a:graphicData>
+            </a:graphic>
+          </wp:inline>
+        </w:drawing>
+      </w:r>
+    </w:p>
+    <w:p>
+      <w:pPr>
+        <w:pStyle w:val="Caption"/>
+        <w:jc w:val="center"/>
+      </w:pPr>
+      <w:r>
+        <w:t xml:space="preserve">Figur </w:t>
+      </w:r>
+      <w:r>
+        <w:rPr>
+          <w:noProof/>
+        </w:rPr>
+        <w:fldChar w:fldCharType="begin"/>
+      </w:r>
+      <w:r>
+        <w:rPr>
+          <w:noProof/>
+        </w:rPr>
+        <w:instrText xml:space="preserve"> SEQ Figur \* ARABIC </w:instrText>
+      </w:r>
+      <w:r>
+        <w:rPr>
+          <w:noProof/>
+        </w:rPr>
+        <w:fldChar w:fldCharType="separate"/>
+      </w:r>
+      <w:r>
+        <w:rPr>
+          <w:noProof/>
+        </w:rPr>
+        <w:t>7</w:t>
+      </w:r>
+      <w:r>
+        <w:rPr>
+          <w:noProof/>
+        </w:rPr>
+        <w:fldChar w:fldCharType="end"/>
+      </w:r>
+      <w:r>
+        <w:t xml:space="preserve"> - </w:t>
+      </w:r>
+      <w:r>
+        <w:rPr>
+          <w:noProof/>
+        </w:rPr>
+        <w:t>Visning af 5-døgns vejrudsigt i mobil</w:t>
+      </w:r>
+    </w:p>
+    <w:p/>
+    <w:p>
+      <w:r>
+        <w:br w:type="page"/>
+      </w:r>
+    </w:p>
+    <w:p>
+      <w:r>
+        <w:lastRenderedPageBreak/>
+        <w:t xml:space="preserve">I tilfælde af </w:t>
+      </w:r>
+      <w:proofErr w:type="spellStart"/>
+      <w:r>
+        <w:t>API’et</w:t>
+      </w:r>
+      <w:proofErr w:type="spellEnd"/>
+      <w:r>
+        <w:t xml:space="preserve"> returnerer en fejl, eller det ikke er tilgængeligt vises en fejl på siden.</w:t>
+      </w:r>
+    </w:p>
+    <w:p>
+      <w:pPr>
+        <w:keepNext/>
+        <w:jc w:val="center"/>
+      </w:pPr>
+      <w:r>
+        <w:rPr>
+          <w:noProof/>
+        </w:rPr>
+        <w:drawing>
+          <wp:inline distT="0" distB="0" distL="0" distR="0" wp14:anchorId="47CC0592" wp14:editId="0FCC0AEA">
+            <wp:extent cx="4320000" cy="1403340"/>
+            <wp:effectExtent l="0" t="0" r="4445" b="6985"/>
+            <wp:docPr id="4" name="Picture 4"/>
+            <wp:cNvGraphicFramePr>
+              <a:graphicFrameLocks xmlns:a="http://schemas.openxmlformats.org/drawingml/2006/main" noChangeAspect="1"/>
+            </wp:cNvGraphicFramePr>
+            <a:graphic xmlns:a="http://schemas.openxmlformats.org/drawingml/2006/main">
+              <a:graphicData uri="http://schemas.openxmlformats.org/drawingml/2006/picture">
+                <pic:pic xmlns:pic="http://schemas.openxmlformats.org/drawingml/2006/picture">
+                  <pic:nvPicPr>
+                    <pic:cNvPr id="1" name=""/>
+                    <pic:cNvPicPr/>
+                  </pic:nvPicPr>
+                  <pic:blipFill>
+                    <a:blip r:embed="rId17"/>
+                    <a:stretch>
+                      <a:fillRect/>
+                    </a:stretch>
+                  </pic:blipFill>
+                  <pic:spPr>
+                    <a:xfrm>
+                      <a:off x="0" y="0"/>
                       <a:ext cx="4320000" cy="1403340"/>
                     </a:xfrm>
                     <a:prstGeom prst="rect">
@@ -813,7 +1222,7 @@
         <w:rPr>
           <w:noProof/>
         </w:rPr>
-        <w:t>5</w:t>
+        <w:t>8</w:t>
       </w:r>
       <w:r>
         <w:rPr>
@@ -826,7 +1235,7 @@
       </w:r>
     </w:p>
     <w:sectPr>
-      <w:footerReference w:type="default" r:id="rId15"/>
+      <w:footerReference w:type="default" r:id="rId18"/>
       <w:pgSz w:w="11906" w:h="16838"/>
       <w:pgMar w:top="1440" w:right="1080" w:bottom="1440" w:left="1080" w:header="708" w:footer="708" w:gutter="0"/>
       <w:cols w:space="708"/>
@@ -2168,6 +2577,23 @@
       <w:color w:val="2F5496" w:themeColor="accent1" w:themeShade="BF"/>
     </w:rPr>
   </w:style>
+  <w:style w:type="paragraph" w:styleId="NormalWeb">
+    <w:name w:val="Normal (Web)"/>
+    <w:basedOn w:val="Normal"/>
+    <w:uiPriority w:val="99"/>
+    <w:semiHidden/>
+    <w:unhideWhenUsed/>
+    <w:rsid w:val="00ED3E4E"/>
+    <w:pPr>
+      <w:spacing w:before="100" w:beforeAutospacing="1" w:after="100" w:afterAutospacing="1" w:line="240" w:lineRule="auto"/>
+    </w:pPr>
+    <w:rPr>
+      <w:rFonts w:ascii="Times New Roman" w:eastAsia="Times New Roman" w:hAnsi="Times New Roman" w:cs="Times New Roman"/>
+      <w:sz w:val="24"/>
+      <w:szCs w:val="24"/>
+      <w:lang w:eastAsia="da-DK"/>
+    </w:rPr>
+  </w:style>
 </w:styles>
 </file>
 
@@ -2274,6 +2700,13 @@
     <w:pitch w:val="variable"/>
     <w:sig w:usb0="E0002AFF" w:usb1="C000247B" w:usb2="00000009" w:usb3="00000000" w:csb0="000001FF" w:csb1="00000000"/>
   </w:font>
+  <w:font w:name="Roboto">
+    <w:panose1 w:val="02000000000000000000"/>
+    <w:charset w:val="00"/>
+    <w:family w:val="auto"/>
+    <w:pitch w:val="variable"/>
+    <w:sig w:usb0="E0000AFF" w:usb1="5000217F" w:usb2="00000021" w:usb3="00000000" w:csb0="0000019F" w:csb1="00000000"/>
+  </w:font>
 </w:fonts>
 </file>
 
@@ -2298,6 +2731,7 @@
     <w:rsid w:val="000E12C7"/>
     <w:rsid w:val="005A4F9D"/>
     <w:rsid w:val="007259DD"/>
+    <w:rsid w:val="00815A87"/>
     <w:rsid w:val="00A519A8"/>
     <w:rsid w:val="00AE6979"/>
     <w:rsid w:val="00AF2FE6"/>
@@ -3075,7 +3509,7 @@
 </file>
 
 <file path=customXml/itemProps1.xml><?xml version="1.0" encoding="utf-8"?>
-<ds:datastoreItem xmlns:ds="http://schemas.openxmlformats.org/officeDocument/2006/customXml" ds:itemID="{E8729EAD-7464-4EB2-9B5E-FBAA5ACDF3A3}">
+<ds:datastoreItem xmlns:ds="http://schemas.openxmlformats.org/officeDocument/2006/customXml" ds:itemID="{F335E58A-D111-4D6B-BC52-0B1580F69F48}">
   <ds:schemaRefs>
     <ds:schemaRef ds:uri="http://schemas.openxmlformats.org/officeDocument/2006/bibliography"/>
   </ds:schemaRefs>

</xml_diff>